<commit_message>
Se modifico el informe
</commit_message>
<xml_diff>
--- a/doc/TP2-AlgoCraft-Informe.docx
+++ b/doc/TP2-AlgoCraft-Informe.docx
@@ -56,8 +56,19 @@
           <w:sz w:val="28"/>
           <w:szCs w:val="28"/>
         </w:rPr>
-        <w:t>Trabajo práctico 2: AlgoCraft</w:t>
-      </w:r>
+        <w:t xml:space="preserve">Trabajo práctico 2: </w:t>
+      </w:r>
+      <w:proofErr w:type="spellStart"/>
+      <w:r>
+        <w:rPr>
+          <w:rFonts w:ascii="Cambria" w:eastAsia="Cambria" w:hAnsi="Cambria" w:cs="Cambria"/>
+          <w:i/>
+          <w:sz w:val="28"/>
+          <w:szCs w:val="28"/>
+        </w:rPr>
+        <w:t>AlgoCraft</w:t>
+      </w:r>
+      <w:proofErr w:type="spellEnd"/>
     </w:p>
     <w:p>
       <w:pPr>
@@ -86,7 +97,25 @@
           <w:sz w:val="24"/>
           <w:szCs w:val="24"/>
         </w:rPr>
-        <w:t>(trabajo grupal)</w:t>
+        <w:t>(</w:t>
+      </w:r>
+      <w:proofErr w:type="gramStart"/>
+      <w:r>
+        <w:rPr>
+          <w:rFonts w:ascii="Verdana" w:eastAsia="Verdana" w:hAnsi="Verdana" w:cs="Verdana"/>
+          <w:sz w:val="24"/>
+          <w:szCs w:val="24"/>
+        </w:rPr>
+        <w:t>trabajo</w:t>
+      </w:r>
+      <w:proofErr w:type="gramEnd"/>
+      <w:r>
+        <w:rPr>
+          <w:rFonts w:ascii="Verdana" w:eastAsia="Verdana" w:hAnsi="Verdana" w:cs="Verdana"/>
+          <w:sz w:val="24"/>
+          <w:szCs w:val="24"/>
+        </w:rPr>
+        <w:t xml:space="preserve"> grupal)</w:t>
       </w:r>
     </w:p>
     <w:p>
@@ -123,12 +152,6 @@
           <w:insideV w:val="single" w:sz="8" w:space="0" w:color="000000"/>
         </w:tblBorders>
         <w:tblLayout w:type="fixed"/>
-        <w:tblCellMar>
-          <w:top w:w="0" w:type="dxa"/>
-          <w:left w:w="0" w:type="dxa"/>
-          <w:bottom w:w="0" w:type="dxa"/>
-          <w:right w:w="0" w:type="dxa"/>
-        </w:tblCellMar>
         <w:tblLook w:val="0600" w:firstRow="0" w:lastRow="0" w:firstColumn="0" w:lastColumn="0" w:noHBand="1" w:noVBand="1"/>
       </w:tblPr>
       <w:tblGrid>
@@ -137,14 +160,6 @@
         <w:gridCol w:w="4155"/>
       </w:tblGrid>
       <w:tr>
-        <w:tblPrEx>
-          <w:tblCellMar>
-            <w:top w:w="0" w:type="dxa"/>
-            <w:left w:w="0" w:type="dxa"/>
-            <w:bottom w:w="0" w:type="dxa"/>
-            <w:right w:w="0" w:type="dxa"/>
-          </w:tblCellMar>
-        </w:tblPrEx>
         <w:tc>
           <w:tcPr>
             <w:tcW w:w="4080" w:type="dxa"/>
@@ -215,6 +230,7 @@
               <w:spacing w:line="240" w:lineRule="auto"/>
               <w:jc w:val="center"/>
             </w:pPr>
+            <w:proofErr w:type="spellStart"/>
             <w:r>
               <w:rPr>
                 <w:rFonts w:ascii="Verdana" w:eastAsia="Verdana" w:hAnsi="Verdana" w:cs="Verdana"/>
@@ -224,18 +240,11 @@
               </w:rPr>
               <w:t>PuertoEstelarTerranMail</w:t>
             </w:r>
+            <w:proofErr w:type="spellEnd"/>
           </w:p>
         </w:tc>
       </w:tr>
       <w:tr>
-        <w:tblPrEx>
-          <w:tblCellMar>
-            <w:top w:w="0" w:type="dxa"/>
-            <w:left w:w="0" w:type="dxa"/>
-            <w:bottom w:w="0" w:type="dxa"/>
-            <w:right w:w="0" w:type="dxa"/>
-          </w:tblCellMar>
-        </w:tblPrEx>
         <w:tc>
           <w:tcPr>
             <w:tcW w:w="4080" w:type="dxa"/>
@@ -289,14 +298,6 @@
         </w:tc>
       </w:tr>
       <w:tr>
-        <w:tblPrEx>
-          <w:tblCellMar>
-            <w:top w:w="0" w:type="dxa"/>
-            <w:left w:w="0" w:type="dxa"/>
-            <w:bottom w:w="0" w:type="dxa"/>
-            <w:right w:w="0" w:type="dxa"/>
-          </w:tblCellMar>
-        </w:tblPrEx>
         <w:tc>
           <w:tcPr>
             <w:tcW w:w="4080" w:type="dxa"/>
@@ -350,14 +351,6 @@
         </w:tc>
       </w:tr>
       <w:tr>
-        <w:tblPrEx>
-          <w:tblCellMar>
-            <w:top w:w="0" w:type="dxa"/>
-            <w:left w:w="0" w:type="dxa"/>
-            <w:bottom w:w="0" w:type="dxa"/>
-            <w:right w:w="0" w:type="dxa"/>
-          </w:tblCellMar>
-        </w:tblPrEx>
         <w:tc>
           <w:tcPr>
             <w:tcW w:w="4080" w:type="dxa"/>
@@ -411,14 +404,6 @@
         </w:tc>
       </w:tr>
       <w:tr>
-        <w:tblPrEx>
-          <w:tblCellMar>
-            <w:top w:w="0" w:type="dxa"/>
-            <w:left w:w="0" w:type="dxa"/>
-            <w:bottom w:w="0" w:type="dxa"/>
-            <w:right w:w="0" w:type="dxa"/>
-          </w:tblCellMar>
-        </w:tblPrEx>
         <w:tc>
           <w:tcPr>
             <w:tcW w:w="4080" w:type="dxa"/>
@@ -505,7 +490,25 @@
           <w:sz w:val="24"/>
           <w:szCs w:val="24"/>
         </w:rPr>
-        <w:t>: Miércoles 24/06/2015 - Jueves 25/06/2015</w:t>
+        <w:t xml:space="preserve">: </w:t>
+      </w:r>
+      <w:proofErr w:type="gramStart"/>
+      <w:r>
+        <w:rPr>
+          <w:rFonts w:ascii="Verdana" w:eastAsia="Verdana" w:hAnsi="Verdana" w:cs="Verdana"/>
+          <w:sz w:val="24"/>
+          <w:szCs w:val="24"/>
+        </w:rPr>
+        <w:t>Miércoles</w:t>
+      </w:r>
+      <w:proofErr w:type="gramEnd"/>
+      <w:r>
+        <w:rPr>
+          <w:rFonts w:ascii="Verdana" w:eastAsia="Verdana" w:hAnsi="Verdana" w:cs="Verdana"/>
+          <w:sz w:val="24"/>
+          <w:szCs w:val="24"/>
+        </w:rPr>
+        <w:t xml:space="preserve"> 24/06/2015 - Jueves 25/06/2015</w:t>
       </w:r>
     </w:p>
     <w:p>
@@ -613,6 +616,9 @@
         <w:pStyle w:val="Puesto"/>
         <w:contextualSpacing w:val="0"/>
         <w:jc w:val="center"/>
+        <w:rPr>
+          <w:rFonts w:ascii="Arial" w:hAnsi="Arial" w:cs="Arial"/>
+        </w:rPr>
       </w:pPr>
       <w:bookmarkStart w:id="2" w:name="h.p632ppkxslsj" w:colFirst="0" w:colLast="0"/>
       <w:bookmarkEnd w:id="2"/>
@@ -622,10 +628,16 @@
         <w:pStyle w:val="Puesto"/>
         <w:contextualSpacing w:val="0"/>
         <w:jc w:val="center"/>
+        <w:rPr>
+          <w:rFonts w:ascii="Arial" w:hAnsi="Arial" w:cs="Arial"/>
+        </w:rPr>
       </w:pPr>
       <w:bookmarkStart w:id="3" w:name="h.pd76gbrra7wz" w:colFirst="0" w:colLast="0"/>
       <w:bookmarkEnd w:id="3"/>
       <w:r>
+        <w:rPr>
+          <w:rFonts w:ascii="Arial" w:hAnsi="Arial" w:cs="Arial"/>
+        </w:rPr>
         <w:t>Informe</w:t>
       </w:r>
     </w:p>
@@ -650,8 +662,6 @@
         <w:rPr>
           <w:rFonts w:eastAsia="Trebuchet MS"/>
           <w:b/>
-          <w:sz w:val="24"/>
-          <w:szCs w:val="24"/>
         </w:rPr>
       </w:pPr>
       <w:bookmarkStart w:id="4" w:name="h.ca0y5cwn2d2s" w:colFirst="0" w:colLast="0"/>
@@ -661,47 +671,47 @@
       <w:pPr>
         <w:widowControl w:val="0"/>
         <w:spacing w:after="120" w:line="240" w:lineRule="auto"/>
+        <w:ind w:firstLine="720"/>
         <w:jc w:val="both"/>
         <w:rPr>
-          <w:rFonts w:ascii="Times New Roman" w:hAnsi="Times New Roman" w:cs="Times New Roman"/>
           <w:color w:val="auto"/>
-          <w:sz w:val="24"/>
-          <w:szCs w:val="24"/>
-        </w:rPr>
-      </w:pPr>
-      <w:r>
-        <w:rPr>
-          <w:rFonts w:ascii="Times New Roman" w:hAnsi="Times New Roman" w:cs="Times New Roman"/>
+        </w:rPr>
+      </w:pPr>
+      <w:r>
+        <w:rPr>
           <w:color w:val="auto"/>
-          <w:sz w:val="24"/>
-          <w:szCs w:val="24"/>
-        </w:rPr>
-        <w:t>A la hora de realizar el Trabajo Práctico, se establecieron ciertos supuestos respecto a las reglas del juego AlgoCraft. En principio, se determinó que cada jugador tendría asociada una única Base, la cual se encargaría de administrar sus recursos. A su vez, para que uno de ellos quede eliminado de la partida, su base tendría que ser destruida. También se fijó que cuando a un jugador le destruyen algún centro recolector de suministros, ya sea un Centro de Mineral o una Refinería, el mismo no perderá los recursos que ha</w:t>
-      </w:r>
-      <w:r>
-        <w:rPr>
-          <w:rFonts w:ascii="Times New Roman" w:hAnsi="Times New Roman" w:cs="Times New Roman"/>
+        </w:rPr>
+        <w:t xml:space="preserve">A la hora de realizar el Trabajo Práctico, se establecieron ciertos supuestos respecto a las reglas del juego </w:t>
+      </w:r>
+      <w:proofErr w:type="spellStart"/>
+      <w:r>
+        <w:rPr>
           <w:color w:val="auto"/>
-          <w:sz w:val="24"/>
-          <w:szCs w:val="24"/>
+        </w:rPr>
+        <w:t>AlgoCraft</w:t>
+      </w:r>
+      <w:proofErr w:type="spellEnd"/>
+      <w:r>
+        <w:rPr>
+          <w:color w:val="auto"/>
+        </w:rPr>
+        <w:t>. En principio, se determinó que cada jugador tendría asociada una única Base, la cual se encargaría de administrar sus recursos. A su vez, para que uno de ellos quede eliminado de la partida, su base tendría que ser destruida. También se fijó que cuando a un jugador le destruyen algún centro recolector de suministros, ya sea un Centro de Mineral o una Refinería, el mismo no perderá los recursos que ha</w:t>
+      </w:r>
+      <w:r>
+        <w:rPr>
+          <w:color w:val="auto"/>
         </w:rPr>
         <w:t>yan sido recolectados por dicho edificio</w:t>
       </w:r>
       <w:r>
         <w:rPr>
-          <w:rFonts w:ascii="Times New Roman" w:hAnsi="Times New Roman" w:cs="Times New Roman"/>
           <w:color w:val="auto"/>
-          <w:sz w:val="24"/>
-          <w:szCs w:val="24"/>
         </w:rPr>
         <w:t>.</w:t>
       </w:r>
       <w:r>
         <w:rPr>
-          <w:rFonts w:ascii="Times New Roman" w:hAnsi="Times New Roman" w:cs="Times New Roman"/>
           <w:color w:val="auto"/>
-          <w:sz w:val="24"/>
-          <w:szCs w:val="24"/>
         </w:rPr>
         <w:t xml:space="preserve"> Otra idea implementada fue que todas las unidades tuvieran el mismo rango de movimiento y que cada jugador tuviese un rango alrededor de la base, dentro del cual puede construir sus edificios; dicho rango irá aumentando por cada edificio que construya.</w:t>
       </w:r>
@@ -712,6 +722,9 @@
         <w:widowControl w:val="0"/>
         <w:spacing w:before="240" w:after="80" w:line="240" w:lineRule="auto"/>
         <w:contextualSpacing w:val="0"/>
+        <w:rPr>
+          <w:rFonts w:ascii="Arial" w:hAnsi="Arial" w:cs="Arial"/>
+        </w:rPr>
       </w:pPr>
       <w:bookmarkStart w:id="5" w:name="h.sm4fm5qv8tzq" w:colFirst="0" w:colLast="0"/>
       <w:bookmarkEnd w:id="5"/>
@@ -736,10 +749,7 @@
         <w:widowControl w:val="0"/>
         <w:spacing w:after="120" w:line="240" w:lineRule="auto"/>
         <w:rPr>
-          <w:rFonts w:ascii="Times New Roman" w:hAnsi="Times New Roman" w:cs="Times New Roman"/>
           <w:color w:val="auto"/>
-          <w:sz w:val="24"/>
-          <w:szCs w:val="24"/>
         </w:rPr>
       </w:pPr>
     </w:p>
@@ -771,18 +781,8 @@
         <w:widowControl w:val="0"/>
         <w:spacing w:after="120" w:line="240" w:lineRule="auto"/>
         <w:jc w:val="both"/>
-        <w:rPr>
-          <w:rFonts w:ascii="Times New Roman" w:hAnsi="Times New Roman" w:cs="Times New Roman"/>
-          <w:sz w:val="24"/>
-          <w:szCs w:val="24"/>
-        </w:rPr>
-      </w:pPr>
-      <w:r>
-        <w:rPr>
-          <w:rFonts w:ascii="Times New Roman" w:hAnsi="Times New Roman" w:cs="Times New Roman"/>
-          <w:sz w:val="24"/>
-          <w:szCs w:val="24"/>
-        </w:rPr>
+      </w:pPr>
+      <w:r>
         <w:t>Se encuentran adjuntos al Informe.</w:t>
       </w:r>
     </w:p>
@@ -814,18 +814,8 @@
         <w:widowControl w:val="0"/>
         <w:spacing w:after="120" w:line="240" w:lineRule="auto"/>
         <w:jc w:val="both"/>
-        <w:rPr>
-          <w:rFonts w:ascii="Times New Roman" w:hAnsi="Times New Roman" w:cs="Times New Roman"/>
-          <w:sz w:val="24"/>
-          <w:szCs w:val="24"/>
-        </w:rPr>
-      </w:pPr>
-      <w:r>
-        <w:rPr>
-          <w:rFonts w:ascii="Times New Roman" w:hAnsi="Times New Roman" w:cs="Times New Roman"/>
-          <w:sz w:val="24"/>
-          <w:szCs w:val="24"/>
-        </w:rPr>
+      </w:pPr>
+      <w:r>
         <w:t>Se encuentran adjuntos al Informe.</w:t>
       </w:r>
     </w:p>
@@ -859,20 +849,10 @@
         <w:widowControl w:val="0"/>
         <w:spacing w:after="120" w:line="240" w:lineRule="auto"/>
         <w:jc w:val="both"/>
-        <w:rPr>
-          <w:rFonts w:ascii="Times New Roman" w:hAnsi="Times New Roman" w:cs="Times New Roman"/>
-          <w:sz w:val="24"/>
-          <w:szCs w:val="24"/>
-        </w:rPr>
       </w:pPr>
       <w:bookmarkStart w:id="8" w:name="h.qhzzc36nw9a9" w:colFirst="0" w:colLast="0"/>
       <w:bookmarkEnd w:id="8"/>
       <w:r>
-        <w:rPr>
-          <w:rFonts w:ascii="Times New Roman" w:hAnsi="Times New Roman" w:cs="Times New Roman"/>
-          <w:sz w:val="24"/>
-          <w:szCs w:val="24"/>
-        </w:rPr>
         <w:t>Se encuentran adjuntos al Informe.</w:t>
       </w:r>
     </w:p>
@@ -909,18 +889,8 @@
         <w:widowControl w:val="0"/>
         <w:spacing w:after="120" w:line="240" w:lineRule="auto"/>
         <w:jc w:val="both"/>
-        <w:rPr>
-          <w:rFonts w:ascii="Times New Roman" w:hAnsi="Times New Roman" w:cs="Times New Roman"/>
-          <w:sz w:val="24"/>
-          <w:szCs w:val="24"/>
-        </w:rPr>
-      </w:pPr>
-      <w:r>
-        <w:rPr>
-          <w:rFonts w:ascii="Times New Roman" w:hAnsi="Times New Roman" w:cs="Times New Roman"/>
-          <w:sz w:val="24"/>
-          <w:szCs w:val="24"/>
-        </w:rPr>
+      </w:pPr>
+      <w:r>
         <w:t>Se encuentran adjuntos al Informe.</w:t>
       </w:r>
     </w:p>
@@ -935,14 +905,7 @@
           <w:sz w:val="28"/>
           <w:szCs w:val="28"/>
         </w:rPr>
-        <w:t>D</w:t>
-      </w:r>
-      <w:r>
-        <w:rPr>
-          <w:sz w:val="28"/>
-          <w:szCs w:val="28"/>
-        </w:rPr>
-        <w:t>etalles de implementación</w:t>
+        <w:t>Detalles de implementación</w:t>
       </w:r>
     </w:p>
     <w:p>
@@ -958,20 +921,155 @@
       <w:pPr>
         <w:widowControl w:val="0"/>
         <w:spacing w:after="120" w:line="240" w:lineRule="auto"/>
+        <w:ind w:firstLine="720"/>
         <w:jc w:val="both"/>
-        <w:rPr>
-          <w:rFonts w:ascii="Times New Roman" w:hAnsi="Times New Roman" w:cs="Times New Roman"/>
-          <w:sz w:val="24"/>
-          <w:szCs w:val="24"/>
-        </w:rPr>
-      </w:pPr>
-      <w:r>
-        <w:rPr>
-          <w:rFonts w:ascii="Times New Roman" w:hAnsi="Times New Roman" w:cs="Times New Roman"/>
-          <w:sz w:val="24"/>
-          <w:szCs w:val="24"/>
-        </w:rPr>
-        <w:t>Un detalle de implementación importante es que la clase Mapa fue implementada utilizando el patrón de diseño Singleton ya que todas las entidades del programa necesitan acceder al mismo (por ejemplo, cuando se crea una unidad, la misma es agregada al mapa en el Constructor por lo que se necesita tener una referencia al mapa). Se implementaron los métodos reiniciarInstanciaParaTest y limpiarMapa con el objetivo de poder borrar los elementos del mismo; el primero es invocado al comienzo de los tests que utilizan el mapa para poder garantizar que el mismo se encuentra vacío, mientras que el segundo se lo usa cuando se desea comenzar una nueva partida.</w:t>
+      </w:pPr>
+      <w:r>
+        <w:t xml:space="preserve">Un detalle de implementación importante es que la clase Mapa fue implementada utilizando el patrón de diseño </w:t>
+      </w:r>
+      <w:proofErr w:type="spellStart"/>
+      <w:r>
+        <w:t>Singleton</w:t>
+      </w:r>
+      <w:proofErr w:type="spellEnd"/>
+      <w:r>
+        <w:t xml:space="preserve"> ya que todas las entidades del programa necesitan acceder al mismo (por ejemplo, cuando se crea una unidad, la misma es agregada al mapa en el Constructor por lo que se necesita tener una referencia al mapa). Se implementaron los métodos </w:t>
+      </w:r>
+      <w:proofErr w:type="spellStart"/>
+      <w:r>
+        <w:t>reiniciarInstanciaParaTest</w:t>
+      </w:r>
+      <w:proofErr w:type="spellEnd"/>
+      <w:r>
+        <w:t xml:space="preserve"> y </w:t>
+      </w:r>
+      <w:proofErr w:type="spellStart"/>
+      <w:r>
+        <w:t>limpiarMapa</w:t>
+      </w:r>
+      <w:proofErr w:type="spellEnd"/>
+      <w:r>
+        <w:t xml:space="preserve"> con el objetivo de poder borrar los elementos del mismo; el primero es invocado al comienzo de los </w:t>
+      </w:r>
+      <w:proofErr w:type="spellStart"/>
+      <w:r>
+        <w:t>tests</w:t>
+      </w:r>
+      <w:proofErr w:type="spellEnd"/>
+      <w:r>
+        <w:t xml:space="preserve"> que utilizan el mapa para poder garantizar que el mismo se encuentra vacío, mientras que el segundo se lo usa cuando se desea comenzar una nueva partida.</w:t>
+      </w:r>
+    </w:p>
+    <w:p>
+      <w:pPr>
+        <w:widowControl w:val="0"/>
+        <w:spacing w:after="120" w:line="240" w:lineRule="auto"/>
+        <w:ind w:firstLine="720"/>
+        <w:jc w:val="both"/>
+      </w:pPr>
+      <w:r>
+        <w:t xml:space="preserve">Otro detalle para destacar es la utilización del patrón de diseño </w:t>
+      </w:r>
+      <w:proofErr w:type="spellStart"/>
+      <w:r>
+        <w:t>Abstract</w:t>
+      </w:r>
+      <w:proofErr w:type="spellEnd"/>
+      <w:r>
+        <w:t xml:space="preserve"> Factory en la clase Jugador, para poder crear los </w:t>
+      </w:r>
+      <w:proofErr w:type="spellStart"/>
+      <w:r>
+        <w:t>disntintos</w:t>
+      </w:r>
+      <w:proofErr w:type="spellEnd"/>
+      <w:r>
+        <w:t xml:space="preserve"> edificios y unidades sin repetir código. Fue necesario crear dos </w:t>
+      </w:r>
+      <w:proofErr w:type="spellStart"/>
+      <w:r>
+        <w:t>Abtracts</w:t>
+      </w:r>
+      <w:proofErr w:type="spellEnd"/>
+      <w:r>
+        <w:t xml:space="preserve"> </w:t>
+      </w:r>
+      <w:proofErr w:type="spellStart"/>
+      <w:r>
+        <w:t>Factories</w:t>
+      </w:r>
+      <w:proofErr w:type="spellEnd"/>
+      <w:r>
+        <w:t xml:space="preserve">, una para los edificios, llamada y otra para las unidades (ya que la forma de crearlas dentro de la clase Jugador </w:t>
+      </w:r>
+      <w:r>
+        <w:t>es diferente</w:t>
+      </w:r>
+      <w:r>
+        <w:t xml:space="preserve">), las cuales se llaman </w:t>
+      </w:r>
+      <w:proofErr w:type="spellStart"/>
+      <w:r>
+        <w:t>CreadorDeEdificios</w:t>
+      </w:r>
+      <w:proofErr w:type="spellEnd"/>
+      <w:r>
+        <w:t xml:space="preserve"> y </w:t>
+      </w:r>
+      <w:proofErr w:type="spellStart"/>
+      <w:r>
+        <w:t>CreadorDeUnidades</w:t>
+      </w:r>
+      <w:proofErr w:type="spellEnd"/>
+      <w:r>
+        <w:t xml:space="preserve"> respectivamente; de estas clases heredan las </w:t>
+      </w:r>
+      <w:proofErr w:type="spellStart"/>
+      <w:r>
+        <w:t>Factories</w:t>
+      </w:r>
+      <w:proofErr w:type="spellEnd"/>
+      <w:r>
+        <w:t xml:space="preserve"> que crean las diferentes unidades y edificios (como se puede observar en los diagramas de clase).</w:t>
+      </w:r>
+    </w:p>
+    <w:p>
+      <w:pPr>
+        <w:spacing w:line="240" w:lineRule="auto"/>
+        <w:ind w:firstLine="720"/>
+        <w:rPr>
+          <w:rFonts w:eastAsia="Times New Roman"/>
+          <w:color w:val="auto"/>
+        </w:rPr>
+      </w:pPr>
+      <w:r>
+        <w:rPr>
+          <w:rFonts w:eastAsia="Times New Roman"/>
+          <w:color w:val="auto"/>
+        </w:rPr>
+        <w:lastRenderedPageBreak/>
+        <w:t>A la h</w:t>
+      </w:r>
+      <w:r>
+        <w:rPr>
+          <w:rFonts w:eastAsia="Times New Roman"/>
+          <w:color w:val="auto"/>
+        </w:rPr>
+        <w:t>ora de programar la interfaz gráfica, se creó</w:t>
+      </w:r>
+      <w:r>
+        <w:rPr>
+          <w:rFonts w:eastAsia="Times New Roman"/>
+          <w:color w:val="auto"/>
+        </w:rPr>
+        <w:t xml:space="preserve"> una clase madre vista de la cual heredan todas las demás vistas, habiendo una para cada clase de objeto que tenga que aparecer en la interfaz</w:t>
+      </w:r>
+      <w:r>
+        <w:rPr>
+          <w:rFonts w:eastAsia="Times New Roman"/>
+          <w:color w:val="auto"/>
+        </w:rPr>
+        <w:t>.</w:t>
       </w:r>
     </w:p>
     <w:p>
@@ -979,29 +1077,7 @@
         <w:widowControl w:val="0"/>
         <w:spacing w:after="120" w:line="240" w:lineRule="auto"/>
         <w:jc w:val="both"/>
-        <w:rPr>
-          <w:rFonts w:ascii="Times New Roman" w:hAnsi="Times New Roman" w:cs="Times New Roman"/>
-          <w:sz w:val="24"/>
-          <w:szCs w:val="24"/>
-        </w:rPr>
-      </w:pPr>
-      <w:r>
-        <w:rPr>
-          <w:rFonts w:ascii="Times New Roman" w:hAnsi="Times New Roman" w:cs="Times New Roman"/>
-          <w:sz w:val="24"/>
-          <w:szCs w:val="24"/>
-        </w:rPr>
-        <w:t xml:space="preserve">Otro detalle para destacar es la utilización del patrón de diseño Abstract Factory en la clase Jugador, para poder crear los disntintos edificios y unidades sin repetir código. Fue necesario crear dos Abtracts Factories, una para los edificios, llamada y otra para las unidades (ya que la forma de crearlas dentro de la clase Jugador son diferentes), las cuales se llaman CreadorDeEdificios y CreadorDeUnidades respectivamente; de estas clases heredan las Factories que crean las diferentes unidades y edificios </w:t>
-      </w:r>
-      <w:r>
-        <w:rPr>
-          <w:rFonts w:ascii="Times New Roman" w:hAnsi="Times New Roman" w:cs="Times New Roman"/>
-          <w:sz w:val="24"/>
-          <w:szCs w:val="24"/>
-        </w:rPr>
-        <w:lastRenderedPageBreak/>
-        <w:t>(como se puede observar en los diagramas de clase).</w:t>
-      </w:r>
+      </w:pPr>
     </w:p>
     <w:p>
       <w:pPr>
@@ -1038,25 +1114,27 @@
           <w:top w:val="single" w:sz="4" w:space="1" w:color="auto"/>
         </w:pBdr>
         <w:rPr>
-          <w:rFonts w:ascii="Times New Roman" w:hAnsi="Times New Roman" w:cs="Times New Roman"/>
           <w:sz w:val="24"/>
           <w:szCs w:val="24"/>
         </w:rPr>
       </w:pPr>
+    </w:p>
+    <w:p>
+      <w:r>
+        <w:br w:type="page"/>
+      </w:r>
       <w:bookmarkStart w:id="13" w:name="_GoBack"/>
       <w:bookmarkEnd w:id="13"/>
     </w:p>
     <w:p>
-      <w:r>
-        <w:br w:type="page"/>
-      </w:r>
-    </w:p>
-    <w:p>
       <w:pPr>
         <w:pStyle w:val="Ttulo1"/>
         <w:widowControl w:val="0"/>
         <w:spacing w:before="480" w:after="120"/>
         <w:contextualSpacing w:val="0"/>
+        <w:rPr>
+          <w:rFonts w:ascii="Arial" w:hAnsi="Arial" w:cs="Arial"/>
+        </w:rPr>
       </w:pPr>
       <w:bookmarkStart w:id="14" w:name="h.62o2ixovn4ec" w:colFirst="0" w:colLast="0"/>
       <w:bookmarkEnd w:id="14"/>
@@ -1067,9 +1145,13 @@
         <w:widowControl w:val="0"/>
         <w:spacing w:before="480" w:after="120"/>
         <w:contextualSpacing w:val="0"/>
+        <w:rPr>
+          <w:rFonts w:ascii="Arial" w:hAnsi="Arial" w:cs="Arial"/>
+        </w:rPr>
       </w:pPr>
       <w:bookmarkStart w:id="15" w:name="h.ywd3cxbe8j4o" w:colFirst="0" w:colLast="0"/>
       <w:bookmarkEnd w:id="15"/>
+      <w:proofErr w:type="spellStart"/>
       <w:r>
         <w:rPr>
           <w:rFonts w:ascii="Arial" w:eastAsia="Arial" w:hAnsi="Arial" w:cs="Arial"/>
@@ -1077,7 +1159,17 @@
           <w:sz w:val="36"/>
           <w:szCs w:val="36"/>
         </w:rPr>
-        <w:t>Checklist de corrección</w:t>
+        <w:t>Checklist</w:t>
+      </w:r>
+      <w:proofErr w:type="spellEnd"/>
+      <w:r>
+        <w:rPr>
+          <w:rFonts w:ascii="Arial" w:eastAsia="Arial" w:hAnsi="Arial" w:cs="Arial"/>
+          <w:b/>
+          <w:sz w:val="36"/>
+          <w:szCs w:val="36"/>
+        </w:rPr>
+        <w:t xml:space="preserve"> de corrección</w:t>
       </w:r>
     </w:p>
     <w:p>
@@ -1094,7 +1186,7 @@
       </w:pPr>
       <w:r>
         <w:rPr>
-          <w:rFonts w:ascii="Verdana" w:eastAsia="Verdana" w:hAnsi="Verdana" w:cs="Verdana"/>
+          <w:rFonts w:eastAsia="Verdana"/>
           <w:sz w:val="24"/>
           <w:szCs w:val="24"/>
         </w:rPr>
@@ -1113,6 +1205,9 @@
         <w:widowControl w:val="0"/>
         <w:spacing w:before="360" w:after="120" w:line="240" w:lineRule="auto"/>
         <w:contextualSpacing w:val="0"/>
+        <w:rPr>
+          <w:rFonts w:ascii="Arial" w:hAnsi="Arial" w:cs="Arial"/>
+        </w:rPr>
       </w:pPr>
       <w:bookmarkStart w:id="16" w:name="h.rw2jd4pw07u0" w:colFirst="0" w:colLast="0"/>
       <w:bookmarkEnd w:id="16"/>
@@ -1132,7 +1227,7 @@
       </w:pPr>
       <w:r>
         <w:rPr>
-          <w:rFonts w:ascii="Verdana" w:eastAsia="Verdana" w:hAnsi="Verdana" w:cs="Verdana"/>
+          <w:rFonts w:eastAsia="Verdana"/>
           <w:b/>
           <w:sz w:val="20"/>
           <w:szCs w:val="20"/>
@@ -1152,7 +1247,7 @@
       </w:pPr>
       <w:r>
         <w:rPr>
-          <w:rFonts w:ascii="Verdana" w:eastAsia="Verdana" w:hAnsi="Verdana" w:cs="Verdana"/>
+          <w:rFonts w:eastAsia="Verdana"/>
           <w:sz w:val="20"/>
           <w:szCs w:val="20"/>
         </w:rPr>
@@ -1171,7 +1266,7 @@
       </w:pPr>
       <w:r>
         <w:rPr>
-          <w:rFonts w:ascii="Verdana" w:eastAsia="Verdana" w:hAnsi="Verdana" w:cs="Verdana"/>
+          <w:rFonts w:eastAsia="Verdana"/>
           <w:sz w:val="20"/>
           <w:szCs w:val="20"/>
         </w:rPr>
@@ -1185,7 +1280,7 @@
       </w:pPr>
       <w:r>
         <w:rPr>
-          <w:rFonts w:ascii="Verdana" w:eastAsia="Verdana" w:hAnsi="Verdana" w:cs="Verdana"/>
+          <w:rFonts w:eastAsia="Verdana"/>
           <w:b/>
           <w:sz w:val="20"/>
           <w:szCs w:val="20"/>
@@ -1205,11 +1300,29 @@
       </w:pPr>
       <w:r>
         <w:rPr>
-          <w:rFonts w:ascii="Verdana" w:eastAsia="Verdana" w:hAnsi="Verdana" w:cs="Verdana"/>
+          <w:rFonts w:eastAsia="Verdana"/>
           <w:sz w:val="20"/>
           <w:szCs w:val="20"/>
         </w:rPr>
-        <w:t>¿Está completo?¿Contempla la totalidad del problema?</w:t>
+        <w:t>¿Está completo</w:t>
+      </w:r>
+      <w:proofErr w:type="gramStart"/>
+      <w:r>
+        <w:rPr>
+          <w:rFonts w:eastAsia="Verdana"/>
+          <w:sz w:val="20"/>
+          <w:szCs w:val="20"/>
+        </w:rPr>
+        <w:t>?¿</w:t>
+      </w:r>
+      <w:proofErr w:type="gramEnd"/>
+      <w:r>
+        <w:rPr>
+          <w:rFonts w:eastAsia="Verdana"/>
+          <w:sz w:val="20"/>
+          <w:szCs w:val="20"/>
+        </w:rPr>
+        <w:t>Contempla la totalidad del problema?</w:t>
       </w:r>
     </w:p>
     <w:p>
@@ -1224,7 +1337,7 @@
       </w:pPr>
       <w:r>
         <w:rPr>
-          <w:rFonts w:ascii="Verdana" w:eastAsia="Verdana" w:hAnsi="Verdana" w:cs="Verdana"/>
+          <w:rFonts w:eastAsia="Verdana"/>
           <w:sz w:val="20"/>
           <w:szCs w:val="20"/>
         </w:rPr>
@@ -1243,7 +1356,7 @@
       </w:pPr>
       <w:r>
         <w:rPr>
-          <w:rFonts w:ascii="Verdana" w:eastAsia="Verdana" w:hAnsi="Verdana" w:cs="Verdana"/>
+          <w:rFonts w:eastAsia="Verdana"/>
           <w:sz w:val="20"/>
           <w:szCs w:val="20"/>
         </w:rPr>
@@ -1262,7 +1375,7 @@
       </w:pPr>
       <w:r>
         <w:rPr>
-          <w:rFonts w:ascii="Verdana" w:eastAsia="Verdana" w:hAnsi="Verdana" w:cs="Verdana"/>
+          <w:rFonts w:eastAsia="Verdana"/>
           <w:sz w:val="20"/>
           <w:szCs w:val="20"/>
         </w:rPr>
@@ -1281,6 +1394,9 @@
         <w:widowControl w:val="0"/>
         <w:spacing w:before="360" w:after="120" w:line="240" w:lineRule="auto"/>
         <w:contextualSpacing w:val="0"/>
+        <w:rPr>
+          <w:rFonts w:ascii="Arial" w:hAnsi="Arial" w:cs="Arial"/>
+        </w:rPr>
       </w:pPr>
       <w:bookmarkStart w:id="17" w:name="h.gqtdp9vx8b5k" w:colFirst="0" w:colLast="0"/>
       <w:bookmarkEnd w:id="17"/>
@@ -1300,7 +1416,7 @@
       </w:pPr>
       <w:r>
         <w:rPr>
-          <w:rFonts w:ascii="Verdana" w:eastAsia="Verdana" w:hAnsi="Verdana" w:cs="Verdana"/>
+          <w:rFonts w:eastAsia="Verdana"/>
           <w:b/>
           <w:sz w:val="20"/>
           <w:szCs w:val="20"/>
@@ -1320,7 +1436,7 @@
       </w:pPr>
       <w:r>
         <w:rPr>
-          <w:rFonts w:ascii="Verdana" w:eastAsia="Verdana" w:hAnsi="Verdana" w:cs="Verdana"/>
+          <w:rFonts w:eastAsia="Verdana"/>
           <w:sz w:val="20"/>
           <w:szCs w:val="20"/>
         </w:rPr>
@@ -1339,7 +1455,7 @@
       </w:pPr>
       <w:r>
         <w:rPr>
-          <w:rFonts w:ascii="Verdana" w:eastAsia="Verdana" w:hAnsi="Verdana" w:cs="Verdana"/>
+          <w:rFonts w:eastAsia="Verdana"/>
           <w:sz w:val="20"/>
           <w:szCs w:val="20"/>
         </w:rPr>
@@ -1353,7 +1469,7 @@
       </w:pPr>
       <w:r>
         <w:rPr>
-          <w:rFonts w:ascii="Verdana" w:eastAsia="Verdana" w:hAnsi="Verdana" w:cs="Verdana"/>
+          <w:rFonts w:eastAsia="Verdana"/>
           <w:b/>
           <w:sz w:val="20"/>
           <w:szCs w:val="20"/>
@@ -1373,7 +1489,7 @@
       </w:pPr>
       <w:r>
         <w:rPr>
-          <w:rFonts w:ascii="Verdana" w:eastAsia="Verdana" w:hAnsi="Verdana" w:cs="Verdana"/>
+          <w:rFonts w:eastAsia="Verdana"/>
           <w:sz w:val="20"/>
           <w:szCs w:val="20"/>
         </w:rPr>
@@ -1392,7 +1508,7 @@
       </w:pPr>
       <w:r>
         <w:rPr>
-          <w:rFonts w:ascii="Verdana" w:eastAsia="Verdana" w:hAnsi="Verdana" w:cs="Verdana"/>
+          <w:rFonts w:eastAsia="Verdana"/>
           <w:sz w:val="20"/>
           <w:szCs w:val="20"/>
         </w:rPr>
@@ -1411,7 +1527,7 @@
       </w:pPr>
       <w:r>
         <w:rPr>
-          <w:rFonts w:ascii="Verdana" w:eastAsia="Verdana" w:hAnsi="Verdana" w:cs="Verdana"/>
+          <w:rFonts w:eastAsia="Verdana"/>
           <w:sz w:val="20"/>
           <w:szCs w:val="20"/>
         </w:rPr>
@@ -1425,7 +1541,7 @@
       </w:pPr>
       <w:r>
         <w:rPr>
-          <w:rFonts w:ascii="Verdana" w:eastAsia="Verdana" w:hAnsi="Verdana" w:cs="Verdana"/>
+          <w:rFonts w:eastAsia="Verdana"/>
           <w:b/>
           <w:sz w:val="20"/>
           <w:szCs w:val="20"/>
@@ -1445,7 +1561,7 @@
       </w:pPr>
       <w:r>
         <w:rPr>
-          <w:rFonts w:ascii="Verdana" w:eastAsia="Verdana" w:hAnsi="Verdana" w:cs="Verdana"/>
+          <w:rFonts w:eastAsia="Verdana"/>
           <w:sz w:val="20"/>
           <w:szCs w:val="20"/>
         </w:rPr>
@@ -1464,7 +1580,7 @@
       </w:pPr>
       <w:r>
         <w:rPr>
-          <w:rFonts w:ascii="Verdana" w:eastAsia="Verdana" w:hAnsi="Verdana" w:cs="Verdana"/>
+          <w:rFonts w:eastAsia="Verdana"/>
           <w:sz w:val="20"/>
           <w:szCs w:val="20"/>
         </w:rPr>
@@ -1483,6 +1599,9 @@
         <w:widowControl w:val="0"/>
         <w:spacing w:before="240" w:after="120" w:line="240" w:lineRule="auto"/>
         <w:contextualSpacing w:val="0"/>
+        <w:rPr>
+          <w:rFonts w:ascii="Arial" w:hAnsi="Arial" w:cs="Arial"/>
+        </w:rPr>
       </w:pPr>
       <w:bookmarkStart w:id="18" w:name="h.ycmx8rh8mdku" w:colFirst="0" w:colLast="0"/>
       <w:bookmarkEnd w:id="18"/>
@@ -1503,7 +1622,7 @@
       </w:pPr>
       <w:r>
         <w:rPr>
-          <w:rFonts w:ascii="Verdana" w:eastAsia="Verdana" w:hAnsi="Verdana" w:cs="Verdana"/>
+          <w:rFonts w:eastAsia="Verdana"/>
           <w:b/>
           <w:sz w:val="20"/>
           <w:szCs w:val="20"/>
@@ -1523,7 +1642,7 @@
       </w:pPr>
       <w:r>
         <w:rPr>
-          <w:rFonts w:ascii="Verdana" w:eastAsia="Verdana" w:hAnsi="Verdana" w:cs="Verdana"/>
+          <w:rFonts w:eastAsia="Verdana"/>
           <w:sz w:val="20"/>
           <w:szCs w:val="20"/>
         </w:rPr>
@@ -1542,19 +1661,11 @@
       </w:pPr>
       <w:r>
         <w:rPr>
-          <w:rFonts w:ascii="Verdana" w:eastAsia="Verdana" w:hAnsi="Verdana" w:cs="Verdana"/>
+          <w:rFonts w:eastAsia="Verdana"/>
           <w:sz w:val="20"/>
           <w:szCs w:val="20"/>
         </w:rPr>
-        <w:t>¿Está corre</w:t>
-      </w:r>
-      <w:r>
-        <w:rPr>
-          <w:rFonts w:ascii="Verdana" w:eastAsia="Verdana" w:hAnsi="Verdana" w:cs="Verdana"/>
-          <w:sz w:val="20"/>
-          <w:szCs w:val="20"/>
-        </w:rPr>
-        <w:t>ctamente documentado?</w:t>
+        <w:t>¿Está correctamente documentado?</w:t>
       </w:r>
     </w:p>
     <w:p>
@@ -1657,7 +1768,7 @@
       <w:rPr>
         <w:noProof/>
       </w:rPr>
-      <w:t>2</w:t>
+      <w:t>4</w:t>
     </w:r>
     <w:r>
       <w:fldChar w:fldCharType="end"/>
@@ -5094,12 +5205,6 @@
     <w:tblPr>
       <w:tblStyleRowBandSize w:val="1"/>
       <w:tblStyleColBandSize w:val="1"/>
-      <w:tblCellMar>
-        <w:top w:w="0" w:type="dxa"/>
-        <w:left w:w="0" w:type="dxa"/>
-        <w:bottom w:w="0" w:type="dxa"/>
-        <w:right w:w="0" w:type="dxa"/>
-      </w:tblCellMar>
     </w:tblPr>
   </w:style>
   <w:style w:type="table" w:customStyle="1" w:styleId="a0">
@@ -5107,12 +5212,6 @@
     <w:tblPr>
       <w:tblStyleRowBandSize w:val="1"/>
       <w:tblStyleColBandSize w:val="1"/>
-      <w:tblCellMar>
-        <w:top w:w="0" w:type="dxa"/>
-        <w:left w:w="0" w:type="dxa"/>
-        <w:bottom w:w="0" w:type="dxa"/>
-        <w:right w:w="0" w:type="dxa"/>
-      </w:tblCellMar>
     </w:tblPr>
   </w:style>
   <w:style w:type="table" w:customStyle="1" w:styleId="a1">
@@ -5120,12 +5219,6 @@
     <w:tblPr>
       <w:tblStyleRowBandSize w:val="1"/>
       <w:tblStyleColBandSize w:val="1"/>
-      <w:tblCellMar>
-        <w:top w:w="0" w:type="dxa"/>
-        <w:left w:w="0" w:type="dxa"/>
-        <w:bottom w:w="0" w:type="dxa"/>
-        <w:right w:w="0" w:type="dxa"/>
-      </w:tblCellMar>
     </w:tblPr>
   </w:style>
   <w:style w:type="table" w:customStyle="1" w:styleId="a2">
@@ -5133,12 +5226,6 @@
     <w:tblPr>
       <w:tblStyleRowBandSize w:val="1"/>
       <w:tblStyleColBandSize w:val="1"/>
-      <w:tblCellMar>
-        <w:top w:w="0" w:type="dxa"/>
-        <w:left w:w="0" w:type="dxa"/>
-        <w:bottom w:w="0" w:type="dxa"/>
-        <w:right w:w="0" w:type="dxa"/>
-      </w:tblCellMar>
     </w:tblPr>
   </w:style>
   <w:style w:type="table" w:customStyle="1" w:styleId="a3">
@@ -5146,12 +5233,6 @@
     <w:tblPr>
       <w:tblStyleRowBandSize w:val="1"/>
       <w:tblStyleColBandSize w:val="1"/>
-      <w:tblCellMar>
-        <w:top w:w="0" w:type="dxa"/>
-        <w:left w:w="0" w:type="dxa"/>
-        <w:bottom w:w="0" w:type="dxa"/>
-        <w:right w:w="0" w:type="dxa"/>
-      </w:tblCellMar>
     </w:tblPr>
   </w:style>
   <w:style w:type="table" w:customStyle="1" w:styleId="a4">
@@ -5159,12 +5240,6 @@
     <w:tblPr>
       <w:tblStyleRowBandSize w:val="1"/>
       <w:tblStyleColBandSize w:val="1"/>
-      <w:tblCellMar>
-        <w:top w:w="0" w:type="dxa"/>
-        <w:left w:w="0" w:type="dxa"/>
-        <w:bottom w:w="0" w:type="dxa"/>
-        <w:right w:w="0" w:type="dxa"/>
-      </w:tblCellMar>
     </w:tblPr>
   </w:style>
   <w:style w:type="table" w:customStyle="1" w:styleId="a5">
@@ -5172,13 +5247,12 @@
     <w:tblPr>
       <w:tblStyleRowBandSize w:val="1"/>
       <w:tblStyleColBandSize w:val="1"/>
-      <w:tblCellMar>
-        <w:top w:w="0" w:type="dxa"/>
-        <w:left w:w="0" w:type="dxa"/>
-        <w:bottom w:w="0" w:type="dxa"/>
-        <w:right w:w="0" w:type="dxa"/>
-      </w:tblCellMar>
     </w:tblPr>
+  </w:style>
+  <w:style w:type="character" w:customStyle="1" w:styleId="5yl5">
+    <w:name w:val="_5yl5"/>
+    <w:basedOn w:val="Fuentedeprrafopredeter"/>
+    <w:rsid w:val="009E7AE8"/>
   </w:style>
 </w:styles>
 </file>

</xml_diff>